<commit_message>
Laboratory Work 3 is done
</commit_message>
<xml_diff>
--- a/LabWork3/Лабораторная работа №3.docx
+++ b/LabWork3/Лабораторная работа №3.docx
@@ -285,21 +285,12 @@
           <w:szCs w:val="28"/>
         </w:rPr>
       </w:pPr>
-      <w:proofErr w:type="spellStart"/>
-      <w:r>
-        <w:rPr>
-          <w:rFonts w:cs="Times New Roman"/>
-          <w:szCs w:val="28"/>
-        </w:rPr>
-        <w:t>Кочеринский</w:t>
-      </w:r>
-      <w:proofErr w:type="spellEnd"/>
-      <w:r>
-        <w:rPr>
-          <w:rFonts w:cs="Times New Roman"/>
-          <w:szCs w:val="28"/>
-        </w:rPr>
-        <w:t xml:space="preserve"> Н.В.</w:t>
+      <w:r>
+        <w:rPr>
+          <w:rFonts w:cs="Times New Roman"/>
+          <w:szCs w:val="28"/>
+        </w:rPr>
+        <w:t>Кочеринский Н.В.</w:t>
       </w:r>
     </w:p>
     <w:p>
@@ -1101,25 +1092,7 @@
           <w:color w:val="000000"/>
           <w:szCs w:val="28"/>
         </w:rPr>
-        <w:t xml:space="preserve">Перейдите во вкладку </w:t>
-      </w:r>
-      <w:proofErr w:type="spellStart"/>
-      <w:r>
-        <w:rPr>
-          <w:rFonts w:cs="Times New Roman"/>
-          <w:color w:val="000000"/>
-          <w:szCs w:val="28"/>
-        </w:rPr>
-        <w:t>Articles</w:t>
-      </w:r>
-      <w:proofErr w:type="spellEnd"/>
-      <w:r>
-        <w:rPr>
-          <w:rFonts w:cs="Times New Roman"/>
-          <w:color w:val="000000"/>
-          <w:szCs w:val="28"/>
-        </w:rPr>
-        <w:t xml:space="preserve"> и создайте 3 статьи, заполнив все поля.</w:t>
+        <w:t>Перейдите во вкладку Articles и создайте 3 статьи, заполнив все поля.</w:t>
       </w:r>
     </w:p>
     <w:p>
@@ -1260,19 +1233,8 @@
           <w:sz w:val="28"/>
           <w:szCs w:val="28"/>
         </w:rPr>
-        <w:t xml:space="preserve">Создание первой модели данных и ее регистрация в административном приложении </w:t>
-      </w:r>
-      <w:proofErr w:type="spellStart"/>
-      <w:r>
-        <w:rPr>
-          <w:rFonts w:ascii="Times New Roman" w:hAnsi="Times New Roman" w:cs="Times New Roman"/>
-          <w:color w:val="000000"/>
-          <w:sz w:val="28"/>
-          <w:szCs w:val="28"/>
-        </w:rPr>
-        <w:t>Django</w:t>
-      </w:r>
-      <w:proofErr w:type="spellEnd"/>
+        <w:t>Создание первой модели данных и ее регистрация в административном приложении Django</w:t>
+      </w:r>
     </w:p>
     <w:p>
       <w:pPr>
@@ -1292,43 +1254,7 @@
           <w:sz w:val="28"/>
           <w:szCs w:val="28"/>
         </w:rPr>
-        <w:t xml:space="preserve">С помощью команды: django-admin.py </w:t>
-      </w:r>
-      <w:proofErr w:type="spellStart"/>
-      <w:r>
-        <w:rPr>
-          <w:color w:val="000000"/>
-          <w:sz w:val="28"/>
-          <w:szCs w:val="28"/>
-        </w:rPr>
-        <w:t>startproject</w:t>
-      </w:r>
-      <w:proofErr w:type="spellEnd"/>
-      <w:r>
-        <w:rPr>
-          <w:color w:val="000000"/>
-          <w:sz w:val="28"/>
-          <w:szCs w:val="28"/>
-        </w:rPr>
-        <w:t xml:space="preserve"> </w:t>
-      </w:r>
-      <w:proofErr w:type="spellStart"/>
-      <w:r>
-        <w:rPr>
-          <w:color w:val="000000"/>
-          <w:sz w:val="28"/>
-          <w:szCs w:val="28"/>
-        </w:rPr>
-        <w:t>blog</w:t>
-      </w:r>
-      <w:proofErr w:type="spellEnd"/>
-      <w:r>
-        <w:rPr>
-          <w:color w:val="000000"/>
-          <w:sz w:val="28"/>
-          <w:szCs w:val="28"/>
-        </w:rPr>
-        <w:t xml:space="preserve"> </w:t>
+        <w:t xml:space="preserve">С помощью команды: django-admin.py startproject blog </w:t>
       </w:r>
       <w:r>
         <w:rPr>
@@ -1344,25 +1270,7 @@
           <w:sz w:val="28"/>
           <w:szCs w:val="28"/>
         </w:rPr>
-        <w:t xml:space="preserve"> проект с названием </w:t>
-      </w:r>
-      <w:proofErr w:type="spellStart"/>
-      <w:r>
-        <w:rPr>
-          <w:color w:val="000000"/>
-          <w:sz w:val="28"/>
-          <w:szCs w:val="28"/>
-        </w:rPr>
-        <w:t>blog</w:t>
-      </w:r>
-      <w:proofErr w:type="spellEnd"/>
-      <w:r>
-        <w:rPr>
-          <w:color w:val="000000"/>
-          <w:sz w:val="28"/>
-          <w:szCs w:val="28"/>
-        </w:rPr>
-        <w:t xml:space="preserve"> в директории lab3. Затем, </w:t>
+        <w:t xml:space="preserve"> проект с названием blog в директории lab3. Затем, </w:t>
       </w:r>
       <w:r>
         <w:rPr>
@@ -1378,25 +1286,7 @@
           <w:sz w:val="28"/>
           <w:szCs w:val="28"/>
         </w:rPr>
-        <w:t xml:space="preserve"> в папку </w:t>
-      </w:r>
-      <w:proofErr w:type="spellStart"/>
-      <w:r>
-        <w:rPr>
-          <w:color w:val="000000"/>
-          <w:sz w:val="28"/>
-          <w:szCs w:val="28"/>
-        </w:rPr>
-        <w:t>blog</w:t>
-      </w:r>
-      <w:proofErr w:type="spellEnd"/>
-      <w:r>
-        <w:rPr>
-          <w:color w:val="000000"/>
-          <w:sz w:val="28"/>
-          <w:szCs w:val="28"/>
-        </w:rPr>
-        <w:t xml:space="preserve"> и </w:t>
+        <w:t xml:space="preserve"> в папку blog и </w:t>
       </w:r>
       <w:r>
         <w:rPr>
@@ -1412,61 +1302,7 @@
           <w:sz w:val="28"/>
           <w:szCs w:val="28"/>
         </w:rPr>
-        <w:t xml:space="preserve"> команду: </w:t>
-      </w:r>
-      <w:proofErr w:type="spellStart"/>
-      <w:r>
-        <w:rPr>
-          <w:color w:val="000000"/>
-          <w:sz w:val="28"/>
-          <w:szCs w:val="28"/>
-        </w:rPr>
-        <w:t>python</w:t>
-      </w:r>
-      <w:proofErr w:type="spellEnd"/>
-      <w:r>
-        <w:rPr>
-          <w:color w:val="000000"/>
-          <w:sz w:val="28"/>
-          <w:szCs w:val="28"/>
-        </w:rPr>
-        <w:t xml:space="preserve"> manage.py </w:t>
-      </w:r>
-      <w:proofErr w:type="spellStart"/>
-      <w:r>
-        <w:rPr>
-          <w:color w:val="000000"/>
-          <w:sz w:val="28"/>
-          <w:szCs w:val="28"/>
-        </w:rPr>
-        <w:t>startapp</w:t>
-      </w:r>
-      <w:proofErr w:type="spellEnd"/>
-      <w:r>
-        <w:rPr>
-          <w:color w:val="000000"/>
-          <w:sz w:val="28"/>
-          <w:szCs w:val="28"/>
-        </w:rPr>
-        <w:t xml:space="preserve"> </w:t>
-      </w:r>
-      <w:proofErr w:type="spellStart"/>
-      <w:r>
-        <w:rPr>
-          <w:color w:val="000000"/>
-          <w:sz w:val="28"/>
-          <w:szCs w:val="28"/>
-        </w:rPr>
-        <w:t>articles</w:t>
-      </w:r>
-      <w:proofErr w:type="spellEnd"/>
-      <w:r>
-        <w:rPr>
-          <w:color w:val="000000"/>
-          <w:sz w:val="28"/>
-          <w:szCs w:val="28"/>
-        </w:rPr>
-        <w:t>. Это представлено на рисунке 1.</w:t>
+        <w:t xml:space="preserve"> команду: python manage.py startapp articles. Это представлено на рисунке 1.</w:t>
       </w:r>
     </w:p>
     <w:p>
@@ -1564,25 +1400,7 @@
           <w:sz w:val="28"/>
           <w:szCs w:val="28"/>
         </w:rPr>
-        <w:t xml:space="preserve">Эта команда создаст в вашем проекте </w:t>
-      </w:r>
-      <w:proofErr w:type="spellStart"/>
-      <w:r>
-        <w:rPr>
-          <w:color w:val="000000"/>
-          <w:sz w:val="28"/>
-          <w:szCs w:val="28"/>
-        </w:rPr>
-        <w:t>blog</w:t>
-      </w:r>
-      <w:proofErr w:type="spellEnd"/>
-      <w:r>
-        <w:rPr>
-          <w:color w:val="000000"/>
-          <w:sz w:val="28"/>
-          <w:szCs w:val="28"/>
-        </w:rPr>
-        <w:t xml:space="preserve"> новое приложение. </w:t>
+        <w:t xml:space="preserve">Эта команда создаст в вашем проекте blog новое приложение. </w:t>
       </w:r>
       <w:r>
         <w:rPr>
@@ -1627,25 +1445,7 @@
           <w:sz w:val="28"/>
           <w:szCs w:val="28"/>
         </w:rPr>
-        <w:t xml:space="preserve"> в директорию </w:t>
-      </w:r>
-      <w:proofErr w:type="spellStart"/>
-      <w:r>
-        <w:rPr>
-          <w:color w:val="000000"/>
-          <w:sz w:val="28"/>
-          <w:szCs w:val="28"/>
-        </w:rPr>
-        <w:t>articles</w:t>
-      </w:r>
-      <w:proofErr w:type="spellEnd"/>
-      <w:r>
-        <w:rPr>
-          <w:color w:val="000000"/>
-          <w:sz w:val="28"/>
-          <w:szCs w:val="28"/>
-        </w:rPr>
-        <w:t xml:space="preserve"> и в файл models.py </w:t>
+        <w:t xml:space="preserve"> в директорию articles и в файл models.py </w:t>
       </w:r>
       <w:r>
         <w:rPr>
@@ -1661,25 +1461,7 @@
           <w:sz w:val="28"/>
           <w:szCs w:val="28"/>
         </w:rPr>
-        <w:t xml:space="preserve"> код, </w:t>
-      </w:r>
-      <w:proofErr w:type="spellStart"/>
-      <w:r>
-        <w:rPr>
-          <w:color w:val="000000"/>
-          <w:sz w:val="28"/>
-          <w:szCs w:val="28"/>
-        </w:rPr>
-        <w:t>предствавленный</w:t>
-      </w:r>
-      <w:proofErr w:type="spellEnd"/>
-      <w:r>
-        <w:rPr>
-          <w:color w:val="000000"/>
-          <w:sz w:val="28"/>
-          <w:szCs w:val="28"/>
-        </w:rPr>
-        <w:t xml:space="preserve"> на листинге 1.</w:t>
+        <w:t xml:space="preserve"> код, предствавленный на листинге 1.</w:t>
       </w:r>
     </w:p>
     <w:p>
@@ -1710,19 +1492,8 @@
           <w:szCs w:val="28"/>
           <w:lang w:val="en-US"/>
         </w:rPr>
-        <w:t xml:space="preserve"> 1 </w:t>
-      </w:r>
-      <w:proofErr w:type="gramStart"/>
-      <w:r>
-        <w:rPr>
-          <w:color w:val="000000"/>
-          <w:sz w:val="28"/>
-          <w:szCs w:val="28"/>
-          <w:lang w:val="en-US"/>
-        </w:rPr>
-        <w:t>-  Models.py</w:t>
-      </w:r>
-      <w:proofErr w:type="gramEnd"/>
+        <w:t xml:space="preserve"> 1 -  Models.py</w:t>
+      </w:r>
     </w:p>
     <w:p>
       <w:pPr>
@@ -1744,27 +1515,7 @@
           <w:szCs w:val="28"/>
           <w:lang w:val="en-US"/>
         </w:rPr>
-        <w:t xml:space="preserve">from </w:t>
-      </w:r>
-      <w:proofErr w:type="spellStart"/>
-      <w:r>
-        <w:rPr>
-          <w:color w:val="000000"/>
-          <w:sz w:val="28"/>
-          <w:szCs w:val="28"/>
-          <w:lang w:val="en-US"/>
-        </w:rPr>
-        <w:t>django.db</w:t>
-      </w:r>
-      <w:proofErr w:type="spellEnd"/>
-      <w:r>
-        <w:rPr>
-          <w:color w:val="000000"/>
-          <w:sz w:val="28"/>
-          <w:szCs w:val="28"/>
-          <w:lang w:val="en-US"/>
-        </w:rPr>
-        <w:t xml:space="preserve"> import models</w:t>
+        <w:t>from django.db import models</w:t>
       </w:r>
     </w:p>
     <w:p>
@@ -1788,38 +1539,7 @@
           <w:lang w:val="en-US"/>
         </w:rPr>
         <w:lastRenderedPageBreak/>
-        <w:t xml:space="preserve">from </w:t>
-      </w:r>
-      <w:proofErr w:type="spellStart"/>
-      <w:proofErr w:type="gramStart"/>
-      <w:r>
-        <w:rPr>
-          <w:color w:val="000000"/>
-          <w:sz w:val="28"/>
-          <w:szCs w:val="28"/>
-          <w:lang w:val="en-US"/>
-        </w:rPr>
-        <w:t>django.contrib</w:t>
-      </w:r>
-      <w:proofErr w:type="gramEnd"/>
-      <w:r>
-        <w:rPr>
-          <w:color w:val="000000"/>
-          <w:sz w:val="28"/>
-          <w:szCs w:val="28"/>
-          <w:lang w:val="en-US"/>
-        </w:rPr>
-        <w:t>.auth.models</w:t>
-      </w:r>
-      <w:proofErr w:type="spellEnd"/>
-      <w:r>
-        <w:rPr>
-          <w:color w:val="000000"/>
-          <w:sz w:val="28"/>
-          <w:szCs w:val="28"/>
-          <w:lang w:val="en-US"/>
-        </w:rPr>
-        <w:t xml:space="preserve"> import User</w:t>
+        <w:t>from django.contrib.auth.models import User</w:t>
       </w:r>
     </w:p>
     <w:p>
@@ -1842,29 +1562,7 @@
           <w:szCs w:val="28"/>
           <w:lang w:val="en-US"/>
         </w:rPr>
-        <w:t>class Article(</w:t>
-      </w:r>
-      <w:proofErr w:type="spellStart"/>
-      <w:proofErr w:type="gramStart"/>
-      <w:r>
-        <w:rPr>
-          <w:color w:val="000000"/>
-          <w:sz w:val="28"/>
-          <w:szCs w:val="28"/>
-          <w:lang w:val="en-US"/>
-        </w:rPr>
-        <w:t>models.Model</w:t>
-      </w:r>
-      <w:proofErr w:type="spellEnd"/>
-      <w:proofErr w:type="gramEnd"/>
-      <w:r>
-        <w:rPr>
-          <w:color w:val="000000"/>
-          <w:sz w:val="28"/>
-          <w:szCs w:val="28"/>
-          <w:lang w:val="en-US"/>
-        </w:rPr>
-        <w:t>):</w:t>
+        <w:t>class Article(models.Model):</w:t>
       </w:r>
     </w:p>
     <w:p>
@@ -1887,49 +1585,7 @@
           <w:szCs w:val="28"/>
           <w:lang w:val="en-US"/>
         </w:rPr>
-        <w:t xml:space="preserve">title = </w:t>
-      </w:r>
-      <w:proofErr w:type="spellStart"/>
-      <w:proofErr w:type="gramStart"/>
-      <w:r>
-        <w:rPr>
-          <w:color w:val="000000"/>
-          <w:sz w:val="28"/>
-          <w:szCs w:val="28"/>
-          <w:lang w:val="en-US"/>
-        </w:rPr>
-        <w:t>models.CharField</w:t>
-      </w:r>
-      <w:proofErr w:type="spellEnd"/>
-      <w:proofErr w:type="gramEnd"/>
-      <w:r>
-        <w:rPr>
-          <w:color w:val="000000"/>
-          <w:sz w:val="28"/>
-          <w:szCs w:val="28"/>
-          <w:lang w:val="en-US"/>
-        </w:rPr>
-        <w:t>(</w:t>
-      </w:r>
-      <w:proofErr w:type="spellStart"/>
-      <w:r>
-        <w:rPr>
-          <w:color w:val="000000"/>
-          <w:sz w:val="28"/>
-          <w:szCs w:val="28"/>
-          <w:lang w:val="en-US"/>
-        </w:rPr>
-        <w:t>max_length</w:t>
-      </w:r>
-      <w:proofErr w:type="spellEnd"/>
-      <w:r>
-        <w:rPr>
-          <w:color w:val="000000"/>
-          <w:sz w:val="28"/>
-          <w:szCs w:val="28"/>
-          <w:lang w:val="en-US"/>
-        </w:rPr>
-        <w:t>=200)</w:t>
+        <w:t>title = models.CharField(max_length=200)</w:t>
       </w:r>
     </w:p>
     <w:p>
@@ -1952,69 +1608,7 @@
           <w:szCs w:val="28"/>
           <w:lang w:val="en-US"/>
         </w:rPr>
-        <w:t xml:space="preserve">author = </w:t>
-      </w:r>
-      <w:proofErr w:type="spellStart"/>
-      <w:proofErr w:type="gramStart"/>
-      <w:r>
-        <w:rPr>
-          <w:color w:val="000000"/>
-          <w:sz w:val="28"/>
-          <w:szCs w:val="28"/>
-          <w:lang w:val="en-US"/>
-        </w:rPr>
-        <w:t>models.ForeignKey</w:t>
-      </w:r>
-      <w:proofErr w:type="spellEnd"/>
-      <w:proofErr w:type="gramEnd"/>
-      <w:r>
-        <w:rPr>
-          <w:color w:val="000000"/>
-          <w:sz w:val="28"/>
-          <w:szCs w:val="28"/>
-          <w:lang w:val="en-US"/>
-        </w:rPr>
-        <w:t xml:space="preserve">(User, </w:t>
-      </w:r>
-      <w:proofErr w:type="spellStart"/>
-      <w:r>
-        <w:rPr>
-          <w:color w:val="000000"/>
-          <w:sz w:val="28"/>
-          <w:szCs w:val="28"/>
-          <w:lang w:val="en-US"/>
-        </w:rPr>
-        <w:t>on_delete</w:t>
-      </w:r>
-      <w:proofErr w:type="spellEnd"/>
-      <w:r>
-        <w:rPr>
-          <w:color w:val="000000"/>
-          <w:sz w:val="28"/>
-          <w:szCs w:val="28"/>
-          <w:lang w:val="en-US"/>
-        </w:rPr>
-        <w:t>=</w:t>
-      </w:r>
-      <w:proofErr w:type="spellStart"/>
-      <w:r>
-        <w:rPr>
-          <w:color w:val="000000"/>
-          <w:sz w:val="28"/>
-          <w:szCs w:val="28"/>
-          <w:lang w:val="en-US"/>
-        </w:rPr>
-        <w:t>models.CASCADE</w:t>
-      </w:r>
-      <w:proofErr w:type="spellEnd"/>
-      <w:r>
-        <w:rPr>
-          <w:color w:val="000000"/>
-          <w:sz w:val="28"/>
-          <w:szCs w:val="28"/>
-          <w:lang w:val="en-US"/>
-        </w:rPr>
-        <w:t>)</w:t>
+        <w:t>author = models.ForeignKey(User, on_delete=models.CASCADE)</w:t>
       </w:r>
     </w:p>
     <w:p>
@@ -2037,29 +1631,7 @@
           <w:szCs w:val="28"/>
           <w:lang w:val="en-US"/>
         </w:rPr>
-        <w:t xml:space="preserve">text = </w:t>
-      </w:r>
-      <w:proofErr w:type="spellStart"/>
-      <w:proofErr w:type="gramStart"/>
-      <w:r>
-        <w:rPr>
-          <w:color w:val="000000"/>
-          <w:sz w:val="28"/>
-          <w:szCs w:val="28"/>
-          <w:lang w:val="en-US"/>
-        </w:rPr>
-        <w:t>models.TextField</w:t>
-      </w:r>
-      <w:proofErr w:type="spellEnd"/>
-      <w:proofErr w:type="gramEnd"/>
-      <w:r>
-        <w:rPr>
-          <w:color w:val="000000"/>
-          <w:sz w:val="28"/>
-          <w:szCs w:val="28"/>
-          <w:lang w:val="en-US"/>
-        </w:rPr>
-        <w:t>()</w:t>
+        <w:t>text = models.TextField()</w:t>
       </w:r>
     </w:p>
     <w:p>
@@ -2075,67 +1647,14 @@
           <w:lang w:val="en-US"/>
         </w:rPr>
       </w:pPr>
-      <w:proofErr w:type="spellStart"/>
-      <w:r>
-        <w:rPr>
-          <w:color w:val="000000"/>
-          <w:sz w:val="28"/>
-          <w:szCs w:val="28"/>
-          <w:lang w:val="en-US"/>
-        </w:rPr>
-        <w:t>created_date</w:t>
-      </w:r>
-      <w:proofErr w:type="spellEnd"/>
-      <w:r>
-        <w:rPr>
-          <w:color w:val="000000"/>
-          <w:sz w:val="28"/>
-          <w:szCs w:val="28"/>
-          <w:lang w:val="en-US"/>
-        </w:rPr>
-        <w:t xml:space="preserve"> = </w:t>
-      </w:r>
-      <w:proofErr w:type="spellStart"/>
-      <w:proofErr w:type="gramStart"/>
-      <w:r>
-        <w:rPr>
-          <w:color w:val="000000"/>
-          <w:sz w:val="28"/>
-          <w:szCs w:val="28"/>
-          <w:lang w:val="en-US"/>
-        </w:rPr>
-        <w:t>models.DateField</w:t>
-      </w:r>
-      <w:proofErr w:type="spellEnd"/>
-      <w:proofErr w:type="gramEnd"/>
-      <w:r>
-        <w:rPr>
-          <w:color w:val="000000"/>
-          <w:sz w:val="28"/>
-          <w:szCs w:val="28"/>
-          <w:lang w:val="en-US"/>
-        </w:rPr>
-        <w:t>(</w:t>
-      </w:r>
-      <w:proofErr w:type="spellStart"/>
-      <w:r>
-        <w:rPr>
-          <w:color w:val="000000"/>
-          <w:sz w:val="28"/>
-          <w:szCs w:val="28"/>
-          <w:lang w:val="en-US"/>
-        </w:rPr>
-        <w:t>auto_now_add</w:t>
-      </w:r>
-      <w:proofErr w:type="spellEnd"/>
-      <w:r>
-        <w:rPr>
-          <w:color w:val="000000"/>
-          <w:sz w:val="28"/>
-          <w:szCs w:val="28"/>
-          <w:lang w:val="en-US"/>
-        </w:rPr>
-        <w:t>=True)</w:t>
+      <w:r>
+        <w:rPr>
+          <w:color w:val="000000"/>
+          <w:sz w:val="28"/>
+          <w:szCs w:val="28"/>
+          <w:lang w:val="en-US"/>
+        </w:rPr>
+        <w:t>created_date = models.DateField(auto_now_add=True)</w:t>
       </w:r>
     </w:p>
     <w:p>
@@ -2158,27 +1677,7 @@
           <w:szCs w:val="28"/>
           <w:lang w:val="en-US"/>
         </w:rPr>
-        <w:t>def __</w:t>
-      </w:r>
-      <w:proofErr w:type="spellStart"/>
-      <w:r>
-        <w:rPr>
-          <w:color w:val="000000"/>
-          <w:sz w:val="28"/>
-          <w:szCs w:val="28"/>
-          <w:lang w:val="en-US"/>
-        </w:rPr>
-        <w:t>unicode</w:t>
-      </w:r>
-      <w:proofErr w:type="spellEnd"/>
-      <w:r>
-        <w:rPr>
-          <w:color w:val="000000"/>
-          <w:sz w:val="28"/>
-          <w:szCs w:val="28"/>
-          <w:lang w:val="en-US"/>
-        </w:rPr>
-        <w:t>__ (self):</w:t>
+        <w:t>def __unicode__ (self):</w:t>
       </w:r>
     </w:p>
     <w:p>
@@ -2201,58 +1700,7 @@
           <w:szCs w:val="28"/>
           <w:lang w:val="en-US"/>
         </w:rPr>
-        <w:t>return "%s: %s" % (</w:t>
-      </w:r>
-      <w:proofErr w:type="spellStart"/>
-      <w:proofErr w:type="gramStart"/>
-      <w:r>
-        <w:rPr>
-          <w:color w:val="000000"/>
-          <w:sz w:val="28"/>
-          <w:szCs w:val="28"/>
-          <w:lang w:val="en-US"/>
-        </w:rPr>
-        <w:t>self.author</w:t>
-      </w:r>
-      <w:proofErr w:type="gramEnd"/>
-      <w:r>
-        <w:rPr>
-          <w:color w:val="000000"/>
-          <w:sz w:val="28"/>
-          <w:szCs w:val="28"/>
-          <w:lang w:val="en-US"/>
-        </w:rPr>
-        <w:t>.username</w:t>
-      </w:r>
-      <w:proofErr w:type="spellEnd"/>
-      <w:r>
-        <w:rPr>
-          <w:color w:val="000000"/>
-          <w:sz w:val="28"/>
-          <w:szCs w:val="28"/>
-          <w:lang w:val="en-US"/>
-        </w:rPr>
-        <w:t xml:space="preserve">, </w:t>
-      </w:r>
-      <w:proofErr w:type="spellStart"/>
-      <w:r>
-        <w:rPr>
-          <w:color w:val="000000"/>
-          <w:sz w:val="28"/>
-          <w:szCs w:val="28"/>
-          <w:lang w:val="en-US"/>
-        </w:rPr>
-        <w:t>self.title</w:t>
-      </w:r>
-      <w:proofErr w:type="spellEnd"/>
-      <w:r>
-        <w:rPr>
-          <w:color w:val="000000"/>
-          <w:sz w:val="28"/>
-          <w:szCs w:val="28"/>
-          <w:lang w:val="en-US"/>
-        </w:rPr>
-        <w:t>)</w:t>
+        <w:t>return "%s: %s" % (self.author.username, self.title)</w:t>
       </w:r>
     </w:p>
     <w:p>
@@ -2275,27 +1723,7 @@
           <w:szCs w:val="28"/>
           <w:lang w:val="en-US"/>
         </w:rPr>
-        <w:t xml:space="preserve">def </w:t>
-      </w:r>
-      <w:proofErr w:type="spellStart"/>
-      <w:r>
-        <w:rPr>
-          <w:color w:val="000000"/>
-          <w:sz w:val="28"/>
-          <w:szCs w:val="28"/>
-          <w:lang w:val="en-US"/>
-        </w:rPr>
-        <w:t>get_excerpt</w:t>
-      </w:r>
-      <w:proofErr w:type="spellEnd"/>
-      <w:r>
-        <w:rPr>
-          <w:color w:val="000000"/>
-          <w:sz w:val="28"/>
-          <w:szCs w:val="28"/>
-          <w:lang w:val="en-US"/>
-        </w:rPr>
-        <w:t>(self):</w:t>
+        <w:t>def get_excerpt(self):</w:t>
       </w:r>
     </w:p>
     <w:p>
@@ -2318,99 +1746,8 @@
           <w:szCs w:val="28"/>
           <w:lang w:val="en-US"/>
         </w:rPr>
-        <w:t xml:space="preserve">return </w:t>
-      </w:r>
-      <w:proofErr w:type="spellStart"/>
-      <w:r>
-        <w:rPr>
-          <w:color w:val="000000"/>
-          <w:sz w:val="28"/>
-          <w:szCs w:val="28"/>
-          <w:lang w:val="en-US"/>
-        </w:rPr>
-        <w:t>self.</w:t>
-      </w:r>
-      <w:proofErr w:type="gramStart"/>
-      <w:r>
-        <w:rPr>
-          <w:color w:val="000000"/>
-          <w:sz w:val="28"/>
-          <w:szCs w:val="28"/>
-          <w:lang w:val="en-US"/>
-        </w:rPr>
-        <w:t>text</w:t>
-      </w:r>
-      <w:proofErr w:type="spellEnd"/>
-      <w:r>
-        <w:rPr>
-          <w:color w:val="000000"/>
-          <w:sz w:val="28"/>
-          <w:szCs w:val="28"/>
-          <w:lang w:val="en-US"/>
-        </w:rPr>
-        <w:t>[</w:t>
-      </w:r>
-      <w:proofErr w:type="gramEnd"/>
-      <w:r>
-        <w:rPr>
-          <w:color w:val="000000"/>
-          <w:sz w:val="28"/>
-          <w:szCs w:val="28"/>
-          <w:lang w:val="en-US"/>
-        </w:rPr>
-        <w:t xml:space="preserve">:140] + "..." if </w:t>
-      </w:r>
-      <w:proofErr w:type="spellStart"/>
-      <w:r>
-        <w:rPr>
-          <w:color w:val="000000"/>
-          <w:sz w:val="28"/>
-          <w:szCs w:val="28"/>
-          <w:lang w:val="en-US"/>
-        </w:rPr>
-        <w:t>len</w:t>
-      </w:r>
-      <w:proofErr w:type="spellEnd"/>
-      <w:r>
-        <w:rPr>
-          <w:color w:val="000000"/>
-          <w:sz w:val="28"/>
-          <w:szCs w:val="28"/>
-          <w:lang w:val="en-US"/>
-        </w:rPr>
-        <w:t>(</w:t>
-      </w:r>
-      <w:proofErr w:type="spellStart"/>
-      <w:r>
-        <w:rPr>
-          <w:color w:val="000000"/>
-          <w:sz w:val="28"/>
-          <w:szCs w:val="28"/>
-          <w:lang w:val="en-US"/>
-        </w:rPr>
-        <w:t>self.text</w:t>
-      </w:r>
-      <w:proofErr w:type="spellEnd"/>
-      <w:r>
-        <w:rPr>
-          <w:color w:val="000000"/>
-          <w:sz w:val="28"/>
-          <w:szCs w:val="28"/>
-          <w:lang w:val="en-US"/>
-        </w:rPr>
-        <w:t xml:space="preserve">) &gt; 140 else </w:t>
-      </w:r>
-      <w:proofErr w:type="spellStart"/>
-      <w:r>
-        <w:rPr>
-          <w:color w:val="000000"/>
-          <w:sz w:val="28"/>
-          <w:szCs w:val="28"/>
-          <w:lang w:val="en-US"/>
-        </w:rPr>
-        <w:t>self.text</w:t>
-      </w:r>
-      <w:proofErr w:type="spellEnd"/>
+        <w:t>return self.text[:140] + "..." if len(self.text) &gt; 140 else self.text</w:t>
+      </w:r>
     </w:p>
     <w:p>
       <w:pPr>
@@ -2433,34 +1770,14 @@
         </w:rPr>
         <w:tab/>
       </w:r>
-      <w:proofErr w:type="spellStart"/>
-      <w:r>
-        <w:rPr>
-          <w:color w:val="000000"/>
-          <w:sz w:val="28"/>
-          <w:szCs w:val="28"/>
-        </w:rPr>
-        <w:t>else</w:t>
-      </w:r>
-      <w:proofErr w:type="spellEnd"/>
-      <w:r>
-        <w:rPr>
-          <w:color w:val="000000"/>
-          <w:sz w:val="28"/>
-          <w:szCs w:val="28"/>
-        </w:rPr>
-        <w:t xml:space="preserve"> </w:t>
-      </w:r>
-      <w:proofErr w:type="spellStart"/>
-      <w:r>
-        <w:rPr>
-          <w:color w:val="000000"/>
-          <w:sz w:val="28"/>
-          <w:szCs w:val="28"/>
-        </w:rPr>
-        <w:t>self.text</w:t>
-      </w:r>
-      <w:proofErr w:type="spellEnd"/>
+      <w:r>
+        <w:rPr>
+          <w:color w:val="000000"/>
+          <w:sz w:val="28"/>
+          <w:szCs w:val="28"/>
+        </w:rPr>
+        <w:t>else self.text</w:t>
+      </w:r>
     </w:p>
     <w:p>
       <w:pPr>
@@ -2501,25 +1818,7 @@
           <w:sz w:val="28"/>
           <w:szCs w:val="28"/>
         </w:rPr>
-        <w:t xml:space="preserve"> в этой же директории необходимо открыть файл admin.py и </w:t>
-      </w:r>
-      <w:proofErr w:type="spellStart"/>
-      <w:r>
-        <w:rPr>
-          <w:color w:val="000000"/>
-          <w:sz w:val="28"/>
-          <w:szCs w:val="28"/>
-        </w:rPr>
-        <w:t>сохрать</w:t>
-      </w:r>
-      <w:proofErr w:type="spellEnd"/>
-      <w:r>
-        <w:rPr>
-          <w:color w:val="000000"/>
-          <w:sz w:val="28"/>
-          <w:szCs w:val="28"/>
-        </w:rPr>
-        <w:t xml:space="preserve"> в нем код, представленный на листинге 2.</w:t>
+        <w:t xml:space="preserve"> в этой же директории необходимо открыть файл admin.py и сохрать в нем код, представленный на листинге 2.</w:t>
       </w:r>
     </w:p>
     <w:p>
@@ -2595,29 +1894,7 @@
           <w:szCs w:val="28"/>
           <w:lang w:val="en-US"/>
         </w:rPr>
-        <w:t xml:space="preserve">rom </w:t>
-      </w:r>
-      <w:proofErr w:type="spellStart"/>
-      <w:proofErr w:type="gramStart"/>
-      <w:r>
-        <w:rPr>
-          <w:color w:val="000000"/>
-          <w:sz w:val="28"/>
-          <w:szCs w:val="28"/>
-          <w:lang w:val="en-US"/>
-        </w:rPr>
-        <w:t>django.contrib</w:t>
-      </w:r>
-      <w:proofErr w:type="spellEnd"/>
-      <w:proofErr w:type="gramEnd"/>
-      <w:r>
-        <w:rPr>
-          <w:color w:val="000000"/>
-          <w:sz w:val="28"/>
-          <w:szCs w:val="28"/>
-          <w:lang w:val="en-US"/>
-        </w:rPr>
-        <w:t xml:space="preserve"> import admin</w:t>
+        <w:t>rom django.contrib import admin</w:t>
       </w:r>
     </w:p>
     <w:p>
@@ -2633,25 +1910,14 @@
           <w:lang w:val="en-US"/>
         </w:rPr>
       </w:pPr>
-      <w:proofErr w:type="gramStart"/>
-      <w:r>
-        <w:rPr>
-          <w:color w:val="000000"/>
-          <w:sz w:val="28"/>
-          <w:szCs w:val="28"/>
-          <w:lang w:val="en-US"/>
-        </w:rPr>
-        <w:t>from .models</w:t>
-      </w:r>
-      <w:proofErr w:type="gramEnd"/>
-      <w:r>
-        <w:rPr>
-          <w:color w:val="000000"/>
-          <w:sz w:val="28"/>
-          <w:szCs w:val="28"/>
-          <w:lang w:val="en-US"/>
-        </w:rPr>
-        <w:t xml:space="preserve"> import Article</w:t>
+      <w:r>
+        <w:rPr>
+          <w:color w:val="000000"/>
+          <w:sz w:val="28"/>
+          <w:szCs w:val="28"/>
+          <w:lang w:val="en-US"/>
+        </w:rPr>
+        <w:t>from .models import Article</w:t>
       </w:r>
     </w:p>
     <w:p>
@@ -2674,49 +1940,7 @@
           <w:szCs w:val="28"/>
           <w:lang w:val="en-US"/>
         </w:rPr>
-        <w:t xml:space="preserve">class </w:t>
-      </w:r>
-      <w:proofErr w:type="spellStart"/>
-      <w:r>
-        <w:rPr>
-          <w:color w:val="000000"/>
-          <w:sz w:val="28"/>
-          <w:szCs w:val="28"/>
-          <w:lang w:val="en-US"/>
-        </w:rPr>
-        <w:t>ArticleAdmin</w:t>
-      </w:r>
-      <w:proofErr w:type="spellEnd"/>
-      <w:r>
-        <w:rPr>
-          <w:color w:val="000000"/>
-          <w:sz w:val="28"/>
-          <w:szCs w:val="28"/>
-          <w:lang w:val="en-US"/>
-        </w:rPr>
-        <w:t>(</w:t>
-      </w:r>
-      <w:proofErr w:type="spellStart"/>
-      <w:proofErr w:type="gramStart"/>
-      <w:r>
-        <w:rPr>
-          <w:color w:val="000000"/>
-          <w:sz w:val="28"/>
-          <w:szCs w:val="28"/>
-          <w:lang w:val="en-US"/>
-        </w:rPr>
-        <w:t>admin.ModelAdmin</w:t>
-      </w:r>
-      <w:proofErr w:type="spellEnd"/>
-      <w:proofErr w:type="gramEnd"/>
-      <w:r>
-        <w:rPr>
-          <w:color w:val="000000"/>
-          <w:sz w:val="28"/>
-          <w:szCs w:val="28"/>
-          <w:lang w:val="en-US"/>
-        </w:rPr>
-        <w:t>):</w:t>
+        <w:t>class ArticleAdmin(admin.ModelAdmin):</w:t>
       </w:r>
     </w:p>
     <w:p>
@@ -2732,65 +1956,14 @@
           <w:lang w:val="en-US"/>
         </w:rPr>
       </w:pPr>
-      <w:proofErr w:type="spellStart"/>
-      <w:r>
-        <w:rPr>
-          <w:color w:val="000000"/>
-          <w:sz w:val="28"/>
-          <w:szCs w:val="28"/>
-          <w:lang w:val="en-US"/>
-        </w:rPr>
-        <w:t>list_display</w:t>
-      </w:r>
-      <w:proofErr w:type="spellEnd"/>
-      <w:r>
-        <w:rPr>
-          <w:color w:val="000000"/>
-          <w:sz w:val="28"/>
-          <w:szCs w:val="28"/>
-          <w:lang w:val="en-US"/>
-        </w:rPr>
-        <w:t xml:space="preserve"> = ('title', 'author', '</w:t>
-      </w:r>
-      <w:proofErr w:type="spellStart"/>
-      <w:r>
-        <w:rPr>
-          <w:color w:val="000000"/>
-          <w:sz w:val="28"/>
-          <w:szCs w:val="28"/>
-          <w:lang w:val="en-US"/>
-        </w:rPr>
-        <w:t>get_excerpt</w:t>
-      </w:r>
-      <w:proofErr w:type="spellEnd"/>
-      <w:r>
-        <w:rPr>
-          <w:color w:val="000000"/>
-          <w:sz w:val="28"/>
-          <w:szCs w:val="28"/>
-          <w:lang w:val="en-US"/>
-        </w:rPr>
-        <w:t>', '</w:t>
-      </w:r>
-      <w:proofErr w:type="spellStart"/>
-      <w:r>
-        <w:rPr>
-          <w:color w:val="000000"/>
-          <w:sz w:val="28"/>
-          <w:szCs w:val="28"/>
-          <w:lang w:val="en-US"/>
-        </w:rPr>
-        <w:t>created_date</w:t>
-      </w:r>
-      <w:proofErr w:type="spellEnd"/>
-      <w:r>
-        <w:rPr>
-          <w:color w:val="000000"/>
-          <w:sz w:val="28"/>
-          <w:szCs w:val="28"/>
-          <w:lang w:val="en-US"/>
-        </w:rPr>
-        <w:t>')</w:t>
+      <w:r>
+        <w:rPr>
+          <w:color w:val="000000"/>
+          <w:sz w:val="28"/>
+          <w:szCs w:val="28"/>
+          <w:lang w:val="en-US"/>
+        </w:rPr>
+        <w:t>list_display = ('title', 'author', 'get_excerpt', 'created_date')</w:t>
       </w:r>
     </w:p>
     <w:p>
@@ -2806,56 +1979,14 @@
           <w:lang w:val="en-US"/>
         </w:rPr>
       </w:pPr>
-      <w:proofErr w:type="spellStart"/>
-      <w:proofErr w:type="gramStart"/>
-      <w:r>
-        <w:rPr>
-          <w:color w:val="000000"/>
-          <w:sz w:val="28"/>
-          <w:szCs w:val="28"/>
-          <w:lang w:val="en-US"/>
-        </w:rPr>
-        <w:t>admin.site</w:t>
-      </w:r>
-      <w:proofErr w:type="gramEnd"/>
-      <w:r>
-        <w:rPr>
-          <w:color w:val="000000"/>
-          <w:sz w:val="28"/>
-          <w:szCs w:val="28"/>
-          <w:lang w:val="en-US"/>
-        </w:rPr>
-        <w:t>.register</w:t>
-      </w:r>
-      <w:proofErr w:type="spellEnd"/>
-      <w:r>
-        <w:rPr>
-          <w:color w:val="000000"/>
-          <w:sz w:val="28"/>
-          <w:szCs w:val="28"/>
-          <w:lang w:val="en-US"/>
-        </w:rPr>
-        <w:t xml:space="preserve">(Article, </w:t>
-      </w:r>
-      <w:proofErr w:type="spellStart"/>
-      <w:r>
-        <w:rPr>
-          <w:color w:val="000000"/>
-          <w:sz w:val="28"/>
-          <w:szCs w:val="28"/>
-          <w:lang w:val="en-US"/>
-        </w:rPr>
-        <w:t>ArticleAdmin</w:t>
-      </w:r>
-      <w:proofErr w:type="spellEnd"/>
-      <w:r>
-        <w:rPr>
-          <w:color w:val="000000"/>
-          <w:sz w:val="28"/>
-          <w:szCs w:val="28"/>
-          <w:lang w:val="en-US"/>
-        </w:rPr>
-        <w:t>)</w:t>
+      <w:r>
+        <w:rPr>
+          <w:color w:val="000000"/>
+          <w:sz w:val="28"/>
+          <w:szCs w:val="28"/>
+          <w:lang w:val="en-US"/>
+        </w:rPr>
+        <w:t>admin.site.register(Article, ArticleAdmin)</w:t>
       </w:r>
     </w:p>
     <w:p>
@@ -2968,25 +2099,7 @@
           <w:color w:val="000000"/>
           <w:szCs w:val="28"/>
         </w:rPr>
-        <w:t xml:space="preserve">Рисунок 2 </w:t>
-      </w:r>
-      <w:proofErr w:type="gramStart"/>
-      <w:r>
-        <w:rPr>
-          <w:rFonts w:cs="Times New Roman"/>
-          <w:color w:val="000000"/>
-          <w:szCs w:val="28"/>
-        </w:rPr>
-        <w:t>-  Административная</w:t>
-      </w:r>
-      <w:proofErr w:type="gramEnd"/>
-      <w:r>
-        <w:rPr>
-          <w:rFonts w:cs="Times New Roman"/>
-          <w:color w:val="000000"/>
-          <w:szCs w:val="28"/>
-        </w:rPr>
-        <w:t xml:space="preserve"> панель</w:t>
+        <w:t>Рисунок 2 -  Административная панель</w:t>
       </w:r>
     </w:p>
     <w:p>
@@ -3231,27 +2344,7 @@
           <w:szCs w:val="28"/>
           <w:lang w:val="en-US"/>
         </w:rPr>
-        <w:t xml:space="preserve">SQLite </w:t>
-      </w:r>
-      <w:proofErr w:type="spellStart"/>
-      <w:r>
-        <w:rPr>
-          <w:color w:val="000000"/>
-          <w:sz w:val="28"/>
-          <w:szCs w:val="28"/>
-          <w:lang w:val="en-US"/>
-        </w:rPr>
-        <w:t>Maneger</w:t>
-      </w:r>
-      <w:proofErr w:type="spellEnd"/>
-      <w:r>
-        <w:rPr>
-          <w:color w:val="000000"/>
-          <w:sz w:val="28"/>
-          <w:szCs w:val="28"/>
-          <w:lang w:val="en-US"/>
-        </w:rPr>
-        <w:t>.</w:t>
+        <w:t>SQLite Maneger.</w:t>
       </w:r>
     </w:p>
     <w:p>
@@ -3337,7 +2430,6 @@
         </w:rPr>
         <w:t xml:space="preserve">Рисунок 5 - </w:t>
       </w:r>
-      <w:proofErr w:type="spellStart"/>
       <w:r>
         <w:rPr>
           <w:color w:val="000000"/>
@@ -3347,7 +2439,6 @@
         </w:rPr>
         <w:t>SQLiteManager</w:t>
       </w:r>
-      <w:proofErr w:type="spellEnd"/>
     </w:p>
     <w:p>
       <w:pPr>
@@ -3753,23 +2844,7 @@
         <w:t>Далее необходимо в</w:t>
       </w:r>
       <w:r>
-        <w:t xml:space="preserve"> директории </w:t>
-      </w:r>
-      <w:proofErr w:type="spellStart"/>
-      <w:r>
-        <w:t>articles</w:t>
-      </w:r>
-      <w:proofErr w:type="spellEnd"/>
-      <w:r>
-        <w:t xml:space="preserve"> создать папку </w:t>
-      </w:r>
-      <w:proofErr w:type="spellStart"/>
-      <w:r>
-        <w:t>templates</w:t>
-      </w:r>
-      <w:proofErr w:type="spellEnd"/>
-      <w:r>
-        <w:t>, внутри которой создать файл archive.html</w:t>
+        <w:t xml:space="preserve"> директории articles создать папку templates, внутри которой создать файл archive.html</w:t>
       </w:r>
       <w:r>
         <w:t>, программный код которого представлен на листинге 3.</w:t>
@@ -3783,7 +2858,22 @@
         </w:rPr>
       </w:pPr>
       <w:r>
-        <w:t xml:space="preserve">Листинг 3 – Файл </w:t>
+        <w:t>Листинг</w:t>
+      </w:r>
+      <w:r>
+        <w:rPr>
+          <w:lang w:val="en-US"/>
+        </w:rPr>
+        <w:t xml:space="preserve"> 3 – </w:t>
+      </w:r>
+      <w:r>
+        <w:t>Файл</w:t>
+      </w:r>
+      <w:r>
+        <w:rPr>
+          <w:lang w:val="en-US"/>
+        </w:rPr>
+        <w:t xml:space="preserve"> </w:t>
       </w:r>
       <w:r>
         <w:rPr>
@@ -3806,11 +2896,6 @@
           <w:lang w:val="en-US"/>
         </w:rPr>
         <w:tab/>
-      </w:r>
-      <w:r>
-        <w:rPr>
-          <w:lang w:val="en-US"/>
-        </w:rPr>
         <w:t>&lt;!DOCTYPE html&gt;</w:t>
       </w:r>
       <w:r>
@@ -3818,21 +2903,7 @@
           <w:lang w:val="en-US"/>
         </w:rPr>
         <w:br/>
-        <w:t>&lt;html lang="</w:t>
-      </w:r>
-      <w:proofErr w:type="spellStart"/>
-      <w:r>
-        <w:rPr>
-          <w:lang w:val="en-US"/>
-        </w:rPr>
-        <w:t>en</w:t>
-      </w:r>
-      <w:proofErr w:type="spellEnd"/>
-      <w:r>
-        <w:rPr>
-          <w:lang w:val="en-US"/>
-        </w:rPr>
-        <w:t>"&gt;</w:t>
+        <w:t>&lt;html lang="en"&gt;</w:t>
       </w:r>
       <w:r>
         <w:rPr>
@@ -3899,49 +2970,7 @@
           <w:lang w:val="en-US"/>
         </w:rPr>
         <w:br/>
-        <w:t xml:space="preserve">       &lt;</w:t>
-      </w:r>
-      <w:proofErr w:type="spellStart"/>
-      <w:r>
-        <w:rPr>
-          <w:lang w:val="en-US"/>
-        </w:rPr>
-        <w:t>img</w:t>
-      </w:r>
-      <w:proofErr w:type="spellEnd"/>
-      <w:r>
-        <w:rPr>
-          <w:lang w:val="en-US"/>
-        </w:rPr>
-        <w:t xml:space="preserve"> </w:t>
-      </w:r>
-      <w:proofErr w:type="spellStart"/>
-      <w:r>
-        <w:rPr>
-          <w:lang w:val="en-US"/>
-        </w:rPr>
-        <w:t>src</w:t>
-      </w:r>
-      <w:proofErr w:type="spellEnd"/>
-      <w:r>
-        <w:rPr>
-          <w:lang w:val="en-US"/>
-        </w:rPr>
-        <w:t>="{{ STATIC_URL }}/static/</w:t>
-      </w:r>
-      <w:proofErr w:type="spellStart"/>
-      <w:r>
-        <w:rPr>
-          <w:lang w:val="en-US"/>
-        </w:rPr>
-        <w:t>img</w:t>
-      </w:r>
-      <w:proofErr w:type="spellEnd"/>
-      <w:r>
-        <w:rPr>
-          <w:lang w:val="en-US"/>
-        </w:rPr>
-        <w:t>/amogus.png"/&gt;</w:t>
+        <w:t xml:space="preserve">       &lt;img src="{{ STATIC_URL }}/static/img/amogus.png"/&gt;</w:t>
       </w:r>
       <w:r>
         <w:rPr>
@@ -3976,21 +3005,7 @@
           <w:lang w:val="en-US"/>
         </w:rPr>
         <w:br/>
-        <w:t xml:space="preserve">            &lt;h2 class="post-title"&gt;{{ </w:t>
-      </w:r>
-      <w:proofErr w:type="spellStart"/>
-      <w:r>
-        <w:rPr>
-          <w:lang w:val="en-US"/>
-        </w:rPr>
-        <w:t>post.title</w:t>
-      </w:r>
-      <w:proofErr w:type="spellEnd"/>
-      <w:r>
-        <w:rPr>
-          <w:lang w:val="en-US"/>
-        </w:rPr>
-        <w:t xml:space="preserve"> }}&lt;/h2&gt;</w:t>
+        <w:t xml:space="preserve">            &lt;h2 class="post-title"&gt;{{ post.title }}&lt;/h2&gt;</w:t>
       </w:r>
       <w:r>
         <w:rPr>
@@ -4004,42 +3019,14 @@
           <w:lang w:val="en-US"/>
         </w:rPr>
         <w:br/>
-        <w:t xml:space="preserve">            &lt;div class="article-author"&gt;{{ </w:t>
-      </w:r>
-      <w:proofErr w:type="spellStart"/>
-      <w:r>
-        <w:rPr>
-          <w:lang w:val="en-US"/>
-        </w:rPr>
-        <w:t>post.author.username</w:t>
-      </w:r>
-      <w:proofErr w:type="spellEnd"/>
-      <w:r>
-        <w:rPr>
-          <w:lang w:val="en-US"/>
-        </w:rPr>
-        <w:t xml:space="preserve"> }}&lt;/div&gt;</w:t>
+        <w:t xml:space="preserve">            &lt;div class="article-author"&gt;{{ post.author.username }}&lt;/div&gt;</w:t>
       </w:r>
       <w:r>
         <w:rPr>
           <w:lang w:val="en-US"/>
         </w:rPr>
         <w:br/>
-        <w:t xml:space="preserve">            &lt;div class="article-created-date"&gt;{{ </w:t>
-      </w:r>
-      <w:proofErr w:type="spellStart"/>
-      <w:r>
-        <w:rPr>
-          <w:lang w:val="en-US"/>
-        </w:rPr>
-        <w:t>post.created_date</w:t>
-      </w:r>
-      <w:proofErr w:type="spellEnd"/>
-      <w:r>
-        <w:rPr>
-          <w:lang w:val="en-US"/>
-        </w:rPr>
-        <w:t xml:space="preserve"> }}&lt;/div&gt;</w:t>
+        <w:t xml:space="preserve">            &lt;div class="article-created-date"&gt;{{ post.created_date }}&lt;/div&gt;</w:t>
       </w:r>
       <w:r>
         <w:rPr>
@@ -4053,21 +3040,7 @@
           <w:lang w:val="en-US"/>
         </w:rPr>
         <w:br/>
-        <w:t xml:space="preserve">            &lt;p class="article-text"&gt;{{ </w:t>
-      </w:r>
-      <w:proofErr w:type="spellStart"/>
-      <w:r>
-        <w:rPr>
-          <w:lang w:val="en-US"/>
-        </w:rPr>
-        <w:t>post.get_excerpt</w:t>
-      </w:r>
-      <w:proofErr w:type="spellEnd"/>
-      <w:r>
-        <w:rPr>
-          <w:lang w:val="en-US"/>
-        </w:rPr>
-        <w:t xml:space="preserve"> }}&lt;/p&gt;</w:t>
+        <w:t xml:space="preserve">            &lt;p class="article-text"&gt;{{ post.get_excerpt }}&lt;/p&gt;</w:t>
       </w:r>
       <w:r>
         <w:rPr>
@@ -4081,21 +3054,7 @@
           <w:lang w:val="en-US"/>
         </w:rPr>
         <w:br/>
-        <w:t xml:space="preserve">    {% </w:t>
-      </w:r>
-      <w:proofErr w:type="spellStart"/>
-      <w:r>
-        <w:rPr>
-          <w:lang w:val="en-US"/>
-        </w:rPr>
-        <w:t>endfor</w:t>
-      </w:r>
-      <w:proofErr w:type="spellEnd"/>
-      <w:r>
-        <w:rPr>
-          <w:lang w:val="en-US"/>
-        </w:rPr>
-        <w:t xml:space="preserve"> %}</w:t>
+        <w:t xml:space="preserve">    {% endfor %}</w:t>
       </w:r>
       <w:r>
         <w:rPr>
@@ -4149,33 +3108,33 @@
           <w:sz w:val="27"/>
           <w:szCs w:val="27"/>
         </w:rPr>
-        <w:t>в</w:t>
+        <w:t xml:space="preserve">в файле views.py в директории articles создать представление archive, которое будет возвращать html-страницу со всеми созданными постами в текущем проекте. Программный код </w:t>
       </w:r>
       <w:r>
         <w:rPr>
           <w:color w:val="000000"/>
           <w:sz w:val="27"/>
           <w:szCs w:val="27"/>
-        </w:rPr>
-        <w:t xml:space="preserve"> файле views.py в директории </w:t>
-      </w:r>
-      <w:proofErr w:type="spellStart"/>
+          <w:lang w:val="en-US"/>
+        </w:rPr>
+        <w:t>views</w:t>
+      </w:r>
       <w:r>
         <w:rPr>
           <w:color w:val="000000"/>
           <w:sz w:val="27"/>
           <w:szCs w:val="27"/>
         </w:rPr>
-        <w:t>articles</w:t>
-      </w:r>
-      <w:proofErr w:type="spellEnd"/>
+        <w:t>.</w:t>
+      </w:r>
       <w:r>
         <w:rPr>
           <w:color w:val="000000"/>
           <w:sz w:val="27"/>
           <w:szCs w:val="27"/>
-        </w:rPr>
-        <w:t xml:space="preserve"> </w:t>
+          <w:lang w:val="en-US"/>
+        </w:rPr>
+        <w:t>py</w:t>
       </w:r>
       <w:r>
         <w:rPr>
@@ -4183,60 +3142,66 @@
           <w:sz w:val="27"/>
           <w:szCs w:val="27"/>
         </w:rPr>
-        <w:t>создать</w:t>
-      </w:r>
-      <w:r>
+        <w:t xml:space="preserve"> представлен на листинге 4.</w:t>
+      </w:r>
+    </w:p>
+    <w:p>
+      <w:pPr>
         <w:rPr>
           <w:color w:val="000000"/>
           <w:sz w:val="27"/>
           <w:szCs w:val="27"/>
         </w:rPr>
-        <w:t xml:space="preserve"> представление </w:t>
-      </w:r>
-      <w:proofErr w:type="spellStart"/>
+      </w:pPr>
       <w:r>
         <w:rPr>
           <w:color w:val="000000"/>
           <w:sz w:val="27"/>
           <w:szCs w:val="27"/>
         </w:rPr>
-        <w:t>archive</w:t>
-      </w:r>
-      <w:proofErr w:type="spellEnd"/>
-      <w:r>
+        <w:tab/>
+        <w:t>Листинг 4 – Файл views.py</w:t>
+      </w:r>
+    </w:p>
+    <w:p>
+      <w:pPr>
+        <w:pStyle w:val="af1"/>
         <w:rPr>
           <w:color w:val="000000"/>
           <w:sz w:val="27"/>
           <w:szCs w:val="27"/>
-        </w:rPr>
-        <w:t xml:space="preserve">, которое будет возвращать </w:t>
-      </w:r>
-      <w:proofErr w:type="spellStart"/>
+          <w:lang w:val="en-US"/>
+        </w:rPr>
+      </w:pPr>
       <w:r>
         <w:rPr>
           <w:color w:val="000000"/>
           <w:sz w:val="27"/>
           <w:szCs w:val="27"/>
         </w:rPr>
-        <w:t>html</w:t>
-      </w:r>
-      <w:proofErr w:type="spellEnd"/>
+        <w:tab/>
+      </w:r>
       <w:r>
         <w:rPr>
           <w:color w:val="000000"/>
           <w:sz w:val="27"/>
           <w:szCs w:val="27"/>
-        </w:rPr>
-        <w:t>-страницу со всеми созданными постами в текущем проекте</w:t>
-      </w:r>
-      <w:r>
+          <w:lang w:val="en-US"/>
+        </w:rPr>
+        <w:t>from models import Article</w:t>
+      </w:r>
+    </w:p>
+    <w:p>
+      <w:pPr>
+        <w:pStyle w:val="af1"/>
+        <w:ind w:left="708"/>
         <w:rPr>
           <w:color w:val="000000"/>
           <w:sz w:val="27"/>
           <w:szCs w:val="27"/>
-        </w:rPr>
-        <w:t xml:space="preserve">. Программный код </w:t>
-      </w:r>
+          <w:lang w:val="en-US"/>
+        </w:rPr>
+      </w:pPr>
       <w:r>
         <w:rPr>
           <w:color w:val="000000"/>
@@ -4244,17 +3209,20 @@
           <w:szCs w:val="27"/>
           <w:lang w:val="en-US"/>
         </w:rPr>
-        <w:t>views</w:t>
-      </w:r>
-      <w:r>
+        <w:t>from django.shortcuts import render</w:t>
+      </w:r>
+    </w:p>
+    <w:p>
+      <w:pPr>
+        <w:pStyle w:val="af1"/>
+        <w:ind w:left="708"/>
         <w:rPr>
           <w:color w:val="000000"/>
           <w:sz w:val="27"/>
           <w:szCs w:val="27"/>
-        </w:rPr>
-        <w:t>.</w:t>
-      </w:r>
-      <w:proofErr w:type="spellStart"/>
+          <w:lang w:val="en-US"/>
+        </w:rPr>
+      </w:pPr>
       <w:r>
         <w:rPr>
           <w:color w:val="000000"/>
@@ -4262,296 +3230,95 @@
           <w:szCs w:val="27"/>
           <w:lang w:val="en-US"/>
         </w:rPr>
-        <w:t>py</w:t>
-      </w:r>
-      <w:proofErr w:type="spellEnd"/>
-      <w:r>
+        <w:t>def archive(request):</w:t>
+      </w:r>
+    </w:p>
+    <w:p>
+      <w:pPr>
+        <w:pStyle w:val="af1"/>
+        <w:ind w:left="708"/>
         <w:rPr>
           <w:color w:val="000000"/>
           <w:sz w:val="27"/>
           <w:szCs w:val="27"/>
-        </w:rPr>
-        <w:t xml:space="preserve"> представлен на листинге 4.</w:t>
-      </w:r>
-    </w:p>
-    <w:p>
-      <w:pPr>
+          <w:lang w:val="en-US"/>
+        </w:rPr>
+      </w:pPr>
+      <w:r>
         <w:rPr>
           <w:color w:val="000000"/>
           <w:sz w:val="27"/>
           <w:szCs w:val="27"/>
-        </w:rPr>
-      </w:pPr>
-      <w:r>
-        <w:rPr>
-          <w:color w:val="000000"/>
-          <w:sz w:val="27"/>
-          <w:szCs w:val="27"/>
+          <w:lang w:val="en-US"/>
+        </w:rPr>
+        <w:t>return render(request, 'archive.html', {"posts": Article.objects.all()})</w:t>
+      </w:r>
+    </w:p>
+    <w:p>
+      <w:pPr>
+        <w:rPr>
+          <w:lang w:val="en-US"/>
+        </w:rPr>
+      </w:pPr>
+      <w:r>
+        <w:rPr>
+          <w:lang w:val="en-US"/>
         </w:rPr>
         <w:tab/>
-        <w:t xml:space="preserve">Листинг 4 – Файл </w:t>
-      </w:r>
-      <w:r>
-        <w:rPr>
-          <w:color w:val="000000"/>
-          <w:sz w:val="27"/>
-          <w:szCs w:val="27"/>
-        </w:rPr>
-        <w:t>views.py</w:t>
-      </w:r>
-    </w:p>
-    <w:p>
-      <w:pPr>
-        <w:pStyle w:val="af1"/>
-        <w:rPr>
-          <w:color w:val="000000"/>
-          <w:sz w:val="27"/>
-          <w:szCs w:val="27"/>
-          <w:lang w:val="en-US"/>
-        </w:rPr>
-      </w:pPr>
-      <w:r>
-        <w:rPr>
-          <w:color w:val="000000"/>
-          <w:sz w:val="27"/>
-          <w:szCs w:val="27"/>
-        </w:rPr>
-        <w:tab/>
-      </w:r>
-      <w:r>
-        <w:rPr>
-          <w:color w:val="000000"/>
-          <w:sz w:val="27"/>
-          <w:szCs w:val="27"/>
-          <w:lang w:val="en-US"/>
-        </w:rPr>
-        <w:t>from models import Article</w:t>
-      </w:r>
-    </w:p>
-    <w:p>
-      <w:pPr>
-        <w:pStyle w:val="af1"/>
-        <w:ind w:left="708"/>
-        <w:rPr>
-          <w:color w:val="000000"/>
-          <w:sz w:val="27"/>
-          <w:szCs w:val="27"/>
-          <w:lang w:val="en-US"/>
-        </w:rPr>
-      </w:pPr>
-      <w:r>
-        <w:rPr>
-          <w:color w:val="000000"/>
-          <w:sz w:val="27"/>
-          <w:szCs w:val="27"/>
-          <w:lang w:val="en-US"/>
-        </w:rPr>
-        <w:t xml:space="preserve">from </w:t>
-      </w:r>
-      <w:proofErr w:type="spellStart"/>
-      <w:proofErr w:type="gramStart"/>
-      <w:r>
-        <w:rPr>
-          <w:color w:val="000000"/>
-          <w:sz w:val="27"/>
-          <w:szCs w:val="27"/>
-          <w:lang w:val="en-US"/>
-        </w:rPr>
-        <w:t>django.shortcuts</w:t>
-      </w:r>
-      <w:proofErr w:type="spellEnd"/>
-      <w:proofErr w:type="gramEnd"/>
-      <w:r>
-        <w:rPr>
-          <w:color w:val="000000"/>
-          <w:sz w:val="27"/>
-          <w:szCs w:val="27"/>
-          <w:lang w:val="en-US"/>
-        </w:rPr>
-        <w:t xml:space="preserve"> import render</w:t>
-      </w:r>
-    </w:p>
-    <w:p>
-      <w:pPr>
-        <w:pStyle w:val="af1"/>
-        <w:ind w:left="708"/>
-        <w:rPr>
-          <w:color w:val="000000"/>
-          <w:sz w:val="27"/>
-          <w:szCs w:val="27"/>
-          <w:lang w:val="en-US"/>
-        </w:rPr>
-      </w:pPr>
-      <w:r>
-        <w:rPr>
-          <w:color w:val="000000"/>
-          <w:sz w:val="27"/>
-          <w:szCs w:val="27"/>
-          <w:lang w:val="en-US"/>
-        </w:rPr>
-        <w:t>def archive(request):</w:t>
-      </w:r>
-    </w:p>
-    <w:p>
-      <w:pPr>
-        <w:pStyle w:val="af1"/>
-        <w:ind w:left="708"/>
-        <w:rPr>
-          <w:color w:val="000000"/>
-          <w:sz w:val="27"/>
-          <w:szCs w:val="27"/>
-        </w:rPr>
-      </w:pPr>
-      <w:r>
-        <w:rPr>
-          <w:color w:val="000000"/>
-          <w:sz w:val="27"/>
-          <w:szCs w:val="27"/>
-          <w:lang w:val="en-US"/>
-        </w:rPr>
-        <w:t xml:space="preserve">return </w:t>
-      </w:r>
-      <w:proofErr w:type="gramStart"/>
-      <w:r>
-        <w:rPr>
-          <w:color w:val="000000"/>
-          <w:sz w:val="27"/>
-          <w:szCs w:val="27"/>
-          <w:lang w:val="en-US"/>
-        </w:rPr>
-        <w:t>render(</w:t>
-      </w:r>
-      <w:proofErr w:type="gramEnd"/>
-      <w:r>
-        <w:rPr>
-          <w:color w:val="000000"/>
-          <w:sz w:val="27"/>
-          <w:szCs w:val="27"/>
-          <w:lang w:val="en-US"/>
-        </w:rPr>
-        <w:t xml:space="preserve">request, 'archive.html', {"posts": </w:t>
-      </w:r>
-      <w:proofErr w:type="spellStart"/>
-      <w:r>
-        <w:rPr>
-          <w:color w:val="000000"/>
-          <w:sz w:val="27"/>
-          <w:szCs w:val="27"/>
-          <w:lang w:val="en-US"/>
-        </w:rPr>
-        <w:t>Article.objects.all</w:t>
-      </w:r>
-      <w:proofErr w:type="spellEnd"/>
-      <w:r>
-        <w:rPr>
-          <w:color w:val="000000"/>
-          <w:sz w:val="27"/>
-          <w:szCs w:val="27"/>
-          <w:lang w:val="en-US"/>
-        </w:rPr>
-        <w:t>()})</w:t>
-      </w:r>
-    </w:p>
-    <w:p>
-      <w:r>
-        <w:tab/>
-      </w:r>
-    </w:p>
-    <w:p>
-      <w:r>
+      </w:r>
+    </w:p>
+    <w:p>
+      <w:r>
+        <w:rPr>
+          <w:lang w:val="en-US"/>
+        </w:rPr>
         <w:lastRenderedPageBreak/>
         <w:tab/>
+      </w:r>
+      <w:r>
         <w:t xml:space="preserve">Далее, </w:t>
       </w:r>
       <w:r>
-        <w:t xml:space="preserve">необходимо настроить </w:t>
-      </w:r>
-      <w:proofErr w:type="spellStart"/>
-      <w:r>
-        <w:t>url</w:t>
-      </w:r>
-      <w:proofErr w:type="spellEnd"/>
-      <w:r>
-        <w:t>, по которому будут отображаться все статьи проекта</w:t>
+        <w:t>необходимо настроить url, по которому будут отображаться все статьи проекта</w:t>
       </w:r>
       <w:r>
         <w:t xml:space="preserve">. Для этого в файле </w:t>
       </w:r>
-      <w:proofErr w:type="spellStart"/>
       <w:r>
         <w:rPr>
           <w:lang w:val="en-US"/>
         </w:rPr>
         <w:t>urls</w:t>
       </w:r>
-      <w:proofErr w:type="spellEnd"/>
       <w:r>
         <w:t>.</w:t>
       </w:r>
-      <w:proofErr w:type="spellStart"/>
       <w:r>
         <w:rPr>
           <w:lang w:val="en-US"/>
         </w:rPr>
         <w:t>py</w:t>
       </w:r>
-      <w:proofErr w:type="spellEnd"/>
       <w:r>
         <w:t xml:space="preserve"> </w:t>
       </w:r>
       <w:r>
         <w:t xml:space="preserve">в </w:t>
       </w:r>
-      <w:proofErr w:type="spellStart"/>
       <w:r>
         <w:rPr>
           <w:lang w:val="en-US"/>
         </w:rPr>
         <w:t>urlpatterns</w:t>
       </w:r>
-      <w:proofErr w:type="spellEnd"/>
       <w:r>
         <w:t xml:space="preserve"> </w:t>
       </w:r>
       <w:r>
         <w:t>вставим «</w:t>
       </w:r>
-      <w:proofErr w:type="spellStart"/>
-      <w:proofErr w:type="gramStart"/>
-      <w:r>
-        <w:t>path</w:t>
-      </w:r>
-      <w:proofErr w:type="spellEnd"/>
-      <w:r>
-        <w:t>(</w:t>
-      </w:r>
-      <w:proofErr w:type="gramEnd"/>
-      <w:r>
-        <w:t xml:space="preserve">'', </w:t>
-      </w:r>
-      <w:proofErr w:type="spellStart"/>
-      <w:r>
-        <w:t>views.archive</w:t>
-      </w:r>
-      <w:proofErr w:type="spellEnd"/>
-      <w:r>
-        <w:t xml:space="preserve">, </w:t>
-      </w:r>
-      <w:proofErr w:type="spellStart"/>
-      <w:r>
-        <w:t>name</w:t>
-      </w:r>
-      <w:proofErr w:type="spellEnd"/>
-      <w:r>
-        <w:t>='</w:t>
-      </w:r>
-      <w:proofErr w:type="spellStart"/>
-      <w:r>
-        <w:t>home</w:t>
-      </w:r>
-      <w:proofErr w:type="spellEnd"/>
-      <w:r>
-        <w:t>')</w:t>
+      <w:r>
+        <w:t>path('', views.archive, name='home')</w:t>
       </w:r>
       <w:r>
         <w:t>». После этого запустим сервер и перейдем по адресу «</w:t>
@@ -4768,6 +3535,46 @@
           <w:lang w:val="en-US"/>
         </w:rPr>
       </w:pPr>
+      <w:r>
+        <w:rPr>
+          <w:noProof/>
+        </w:rPr>
+        <w:drawing>
+          <wp:inline distT="0" distB="0" distL="0" distR="0" wp14:anchorId="32E930ED" wp14:editId="6C6AF187">
+            <wp:extent cx="5940425" cy="3024505"/>
+            <wp:effectExtent l="0" t="0" r="3175" b="4445"/>
+            <wp:docPr id="10" name="Рисунок 10"/>
+            <wp:cNvGraphicFramePr>
+              <a:graphicFrameLocks xmlns:a="http://schemas.openxmlformats.org/drawingml/2006/main" noChangeAspect="1"/>
+            </wp:cNvGraphicFramePr>
+            <a:graphic xmlns:a="http://schemas.openxmlformats.org/drawingml/2006/main">
+              <a:graphicData uri="http://schemas.openxmlformats.org/drawingml/2006/picture">
+                <pic:pic xmlns:pic="http://schemas.openxmlformats.org/drawingml/2006/picture">
+                  <pic:nvPicPr>
+                    <pic:cNvPr id="1" name=""/>
+                    <pic:cNvPicPr/>
+                  </pic:nvPicPr>
+                  <pic:blipFill>
+                    <a:blip r:embed="rId20"/>
+                    <a:stretch>
+                      <a:fillRect/>
+                    </a:stretch>
+                  </pic:blipFill>
+                  <pic:spPr>
+                    <a:xfrm>
+                      <a:off x="0" y="0"/>
+                      <a:ext cx="5940425" cy="3024505"/>
+                    </a:xfrm>
+                    <a:prstGeom prst="rect">
+                      <a:avLst/>
+                    </a:prstGeom>
+                  </pic:spPr>
+                </pic:pic>
+              </a:graphicData>
+            </a:graphic>
+          </wp:inline>
+        </w:drawing>
+      </w:r>
     </w:p>
     <w:p>
       <w:pPr>
@@ -4806,6 +3613,7 @@
           <w:sz w:val="28"/>
           <w:szCs w:val="28"/>
         </w:rPr>
+        <w:lastRenderedPageBreak/>
         <w:t>Список используемых источников</w:t>
       </w:r>
       <w:bookmarkEnd w:id="6"/>
@@ -4872,12 +3680,12 @@
       </w:pPr>
     </w:p>
     <w:sectPr>
-      <w:headerReference w:type="even" r:id="rId20"/>
-      <w:headerReference w:type="default" r:id="rId21"/>
-      <w:footerReference w:type="even" r:id="rId22"/>
-      <w:footerReference w:type="default" r:id="rId23"/>
-      <w:headerReference w:type="first" r:id="rId24"/>
-      <w:footerReference w:type="first" r:id="rId25"/>
+      <w:headerReference w:type="even" r:id="rId21"/>
+      <w:headerReference w:type="default" r:id="rId22"/>
+      <w:footerReference w:type="even" r:id="rId23"/>
+      <w:footerReference w:type="default" r:id="rId24"/>
+      <w:headerReference w:type="first" r:id="rId25"/>
+      <w:footerReference w:type="first" r:id="rId26"/>
       <w:pgSz w:w="11906" w:h="16838"/>
       <w:pgMar w:top="1134" w:right="850" w:bottom="1134" w:left="1701" w:header="708" w:footer="708" w:gutter="0"/>
       <w:cols w:space="708"/>

</xml_diff>